<commit_message>
final project files commit 12/10
</commit_message>
<xml_diff>
--- a/Crosby_Howard_Kapanka_Kerney-7420final-report.docx
+++ b/Crosby_Howard_Kapanka_Kerney-7420final-report.docx
@@ -10231,6 +10231,398 @@
         </w:tc>
       </w:tr>
     </w:tbl>
+    <w:p>
+      <w:pPr>
+        <w:rPr>
+          <w:rFonts w:ascii="Times New Roman" w:cs="Times New Roman" w:eastAsia="Times New Roman" w:hAnsi="Times New Roman"/>
+          <w:sz w:val="24"/>
+          <w:szCs w:val="24"/>
+        </w:rPr>
+      </w:pPr>
+      <w:r>
+        <w:rPr>
+          <w:rtl w:val="0"/>
+        </w:rPr>
+      </w:r>
+    </w:p>
+    <w:p>
+      <w:pPr>
+        <w:rPr>
+          <w:rFonts w:ascii="Times New Roman" w:cs="Times New Roman" w:eastAsia="Times New Roman" w:hAnsi="Times New Roman"/>
+          <w:sz w:val="24"/>
+          <w:szCs w:val="24"/>
+        </w:rPr>
+      </w:pPr>
+      <w:r>
+        <w:rPr>
+          <w:rtl w:val="0"/>
+        </w:rPr>
+      </w:r>
+    </w:p>
+    <w:p>
+      <w:pPr>
+        <w:rPr>
+          <w:rFonts w:ascii="Times New Roman" w:cs="Times New Roman" w:eastAsia="Times New Roman" w:hAnsi="Times New Roman"/>
+          <w:sz w:val="24"/>
+          <w:szCs w:val="24"/>
+        </w:rPr>
+      </w:pPr>
+      <w:r>
+        <w:rPr>
+          <w:rtl w:val="0"/>
+        </w:rPr>
+      </w:r>
+    </w:p>
+    <w:p>
+      <w:pPr>
+        <w:rPr>
+          <w:rFonts w:ascii="Times New Roman" w:cs="Times New Roman" w:eastAsia="Times New Roman" w:hAnsi="Times New Roman"/>
+          <w:sz w:val="24"/>
+          <w:szCs w:val="24"/>
+        </w:rPr>
+      </w:pPr>
+      <w:r>
+        <w:rPr>
+          <w:rtl w:val="0"/>
+        </w:rPr>
+      </w:r>
+    </w:p>
+    <w:p>
+      <w:pPr>
+        <w:rPr>
+          <w:rFonts w:ascii="Times New Roman" w:cs="Times New Roman" w:eastAsia="Times New Roman" w:hAnsi="Times New Roman"/>
+          <w:sz w:val="24"/>
+          <w:szCs w:val="24"/>
+        </w:rPr>
+      </w:pPr>
+      <w:r>
+        <w:rPr>
+          <w:rtl w:val="0"/>
+        </w:rPr>
+      </w:r>
+    </w:p>
+    <w:p>
+      <w:pPr>
+        <w:rPr>
+          <w:rFonts w:ascii="Times New Roman" w:cs="Times New Roman" w:eastAsia="Times New Roman" w:hAnsi="Times New Roman"/>
+          <w:sz w:val="24"/>
+          <w:szCs w:val="24"/>
+        </w:rPr>
+      </w:pPr>
+      <w:r>
+        <w:rPr>
+          <w:rtl w:val="0"/>
+        </w:rPr>
+      </w:r>
+    </w:p>
+    <w:p>
+      <w:pPr>
+        <w:rPr>
+          <w:rFonts w:ascii="Times New Roman" w:cs="Times New Roman" w:eastAsia="Times New Roman" w:hAnsi="Times New Roman"/>
+          <w:sz w:val="24"/>
+          <w:szCs w:val="24"/>
+        </w:rPr>
+      </w:pPr>
+      <w:r>
+        <w:rPr>
+          <w:rtl w:val="0"/>
+        </w:rPr>
+      </w:r>
+    </w:p>
+    <w:p>
+      <w:pPr>
+        <w:rPr>
+          <w:rFonts w:ascii="Times New Roman" w:cs="Times New Roman" w:eastAsia="Times New Roman" w:hAnsi="Times New Roman"/>
+          <w:sz w:val="24"/>
+          <w:szCs w:val="24"/>
+        </w:rPr>
+      </w:pPr>
+      <w:r>
+        <w:rPr>
+          <w:rtl w:val="0"/>
+        </w:rPr>
+      </w:r>
+    </w:p>
+    <w:p>
+      <w:pPr>
+        <w:rPr>
+          <w:rFonts w:ascii="Times New Roman" w:cs="Times New Roman" w:eastAsia="Times New Roman" w:hAnsi="Times New Roman"/>
+          <w:sz w:val="24"/>
+          <w:szCs w:val="24"/>
+        </w:rPr>
+      </w:pPr>
+      <w:r>
+        <w:rPr>
+          <w:rtl w:val="0"/>
+        </w:rPr>
+      </w:r>
+    </w:p>
+    <w:p>
+      <w:pPr>
+        <w:rPr>
+          <w:rFonts w:ascii="Times New Roman" w:cs="Times New Roman" w:eastAsia="Times New Roman" w:hAnsi="Times New Roman"/>
+          <w:sz w:val="24"/>
+          <w:szCs w:val="24"/>
+        </w:rPr>
+      </w:pPr>
+      <w:r>
+        <w:rPr>
+          <w:rtl w:val="0"/>
+        </w:rPr>
+      </w:r>
+    </w:p>
+    <w:p>
+      <w:pPr>
+        <w:rPr>
+          <w:rFonts w:ascii="Times New Roman" w:cs="Times New Roman" w:eastAsia="Times New Roman" w:hAnsi="Times New Roman"/>
+          <w:sz w:val="24"/>
+          <w:szCs w:val="24"/>
+        </w:rPr>
+      </w:pPr>
+      <w:r>
+        <w:rPr>
+          <w:rtl w:val="0"/>
+        </w:rPr>
+      </w:r>
+    </w:p>
+    <w:p>
+      <w:pPr>
+        <w:rPr>
+          <w:rFonts w:ascii="Times New Roman" w:cs="Times New Roman" w:eastAsia="Times New Roman" w:hAnsi="Times New Roman"/>
+          <w:sz w:val="24"/>
+          <w:szCs w:val="24"/>
+        </w:rPr>
+      </w:pPr>
+      <w:r>
+        <w:rPr>
+          <w:rtl w:val="0"/>
+        </w:rPr>
+      </w:r>
+    </w:p>
+    <w:p>
+      <w:pPr>
+        <w:rPr>
+          <w:rFonts w:ascii="Times New Roman" w:cs="Times New Roman" w:eastAsia="Times New Roman" w:hAnsi="Times New Roman"/>
+          <w:sz w:val="24"/>
+          <w:szCs w:val="24"/>
+        </w:rPr>
+      </w:pPr>
+      <w:r>
+        <w:rPr>
+          <w:rtl w:val="0"/>
+        </w:rPr>
+      </w:r>
+    </w:p>
+    <w:p>
+      <w:pPr>
+        <w:rPr>
+          <w:rFonts w:ascii="Times New Roman" w:cs="Times New Roman" w:eastAsia="Times New Roman" w:hAnsi="Times New Roman"/>
+          <w:sz w:val="24"/>
+          <w:szCs w:val="24"/>
+        </w:rPr>
+      </w:pPr>
+      <w:r>
+        <w:rPr>
+          <w:rtl w:val="0"/>
+        </w:rPr>
+      </w:r>
+    </w:p>
+    <w:p>
+      <w:pPr>
+        <w:rPr>
+          <w:rFonts w:ascii="Times New Roman" w:cs="Times New Roman" w:eastAsia="Times New Roman" w:hAnsi="Times New Roman"/>
+          <w:sz w:val="24"/>
+          <w:szCs w:val="24"/>
+        </w:rPr>
+      </w:pPr>
+      <w:r>
+        <w:rPr>
+          <w:rtl w:val="0"/>
+        </w:rPr>
+      </w:r>
+    </w:p>
+    <w:p>
+      <w:pPr>
+        <w:rPr>
+          <w:rFonts w:ascii="Times New Roman" w:cs="Times New Roman" w:eastAsia="Times New Roman" w:hAnsi="Times New Roman"/>
+          <w:sz w:val="24"/>
+          <w:szCs w:val="24"/>
+        </w:rPr>
+      </w:pPr>
+      <w:r>
+        <w:rPr>
+          <w:rtl w:val="0"/>
+        </w:rPr>
+      </w:r>
+    </w:p>
+    <w:p>
+      <w:pPr>
+        <w:rPr>
+          <w:rFonts w:ascii="Times New Roman" w:cs="Times New Roman" w:eastAsia="Times New Roman" w:hAnsi="Times New Roman"/>
+          <w:sz w:val="24"/>
+          <w:szCs w:val="24"/>
+        </w:rPr>
+      </w:pPr>
+      <w:r>
+        <w:rPr>
+          <w:rtl w:val="0"/>
+        </w:rPr>
+      </w:r>
+    </w:p>
+    <w:p>
+      <w:pPr>
+        <w:rPr>
+          <w:rFonts w:ascii="Times New Roman" w:cs="Times New Roman" w:eastAsia="Times New Roman" w:hAnsi="Times New Roman"/>
+          <w:sz w:val="24"/>
+          <w:szCs w:val="24"/>
+        </w:rPr>
+      </w:pPr>
+      <w:r>
+        <w:rPr>
+          <w:rtl w:val="0"/>
+        </w:rPr>
+      </w:r>
+    </w:p>
+    <w:p>
+      <w:pPr>
+        <w:rPr>
+          <w:rFonts w:ascii="Times New Roman" w:cs="Times New Roman" w:eastAsia="Times New Roman" w:hAnsi="Times New Roman"/>
+          <w:sz w:val="24"/>
+          <w:szCs w:val="24"/>
+        </w:rPr>
+      </w:pPr>
+      <w:r>
+        <w:rPr>
+          <w:rtl w:val="0"/>
+        </w:rPr>
+      </w:r>
+    </w:p>
+    <w:p>
+      <w:pPr>
+        <w:rPr>
+          <w:rFonts w:ascii="Times New Roman" w:cs="Times New Roman" w:eastAsia="Times New Roman" w:hAnsi="Times New Roman"/>
+          <w:sz w:val="24"/>
+          <w:szCs w:val="24"/>
+        </w:rPr>
+      </w:pPr>
+      <w:r>
+        <w:rPr>
+          <w:rtl w:val="0"/>
+        </w:rPr>
+      </w:r>
+    </w:p>
+    <w:p>
+      <w:pPr>
+        <w:rPr>
+          <w:rFonts w:ascii="Times New Roman" w:cs="Times New Roman" w:eastAsia="Times New Roman" w:hAnsi="Times New Roman"/>
+          <w:sz w:val="24"/>
+          <w:szCs w:val="24"/>
+        </w:rPr>
+      </w:pPr>
+      <w:r>
+        <w:rPr>
+          <w:rtl w:val="0"/>
+        </w:rPr>
+      </w:r>
+    </w:p>
+    <w:p>
+      <w:pPr>
+        <w:rPr>
+          <w:rFonts w:ascii="Times New Roman" w:cs="Times New Roman" w:eastAsia="Times New Roman" w:hAnsi="Times New Roman"/>
+          <w:sz w:val="24"/>
+          <w:szCs w:val="24"/>
+        </w:rPr>
+      </w:pPr>
+      <w:r>
+        <w:rPr>
+          <w:rtl w:val="0"/>
+        </w:rPr>
+      </w:r>
+    </w:p>
+    <w:p>
+      <w:pPr>
+        <w:rPr>
+          <w:rFonts w:ascii="Times New Roman" w:cs="Times New Roman" w:eastAsia="Times New Roman" w:hAnsi="Times New Roman"/>
+          <w:sz w:val="24"/>
+          <w:szCs w:val="24"/>
+        </w:rPr>
+      </w:pPr>
+      <w:r>
+        <w:rPr>
+          <w:rtl w:val="0"/>
+        </w:rPr>
+      </w:r>
+    </w:p>
+    <w:p>
+      <w:pPr>
+        <w:rPr>
+          <w:rFonts w:ascii="Times New Roman" w:cs="Times New Roman" w:eastAsia="Times New Roman" w:hAnsi="Times New Roman"/>
+          <w:sz w:val="24"/>
+          <w:szCs w:val="24"/>
+        </w:rPr>
+      </w:pPr>
+      <w:r>
+        <w:rPr>
+          <w:rtl w:val="0"/>
+        </w:rPr>
+      </w:r>
+    </w:p>
+    <w:p>
+      <w:pPr>
+        <w:rPr>
+          <w:rFonts w:ascii="Times New Roman" w:cs="Times New Roman" w:eastAsia="Times New Roman" w:hAnsi="Times New Roman"/>
+          <w:sz w:val="24"/>
+          <w:szCs w:val="24"/>
+        </w:rPr>
+      </w:pPr>
+      <w:r>
+        <w:rPr>
+          <w:rtl w:val="0"/>
+        </w:rPr>
+      </w:r>
+    </w:p>
+    <w:p>
+      <w:pPr>
+        <w:rPr>
+          <w:rFonts w:ascii="Times New Roman" w:cs="Times New Roman" w:eastAsia="Times New Roman" w:hAnsi="Times New Roman"/>
+          <w:sz w:val="24"/>
+          <w:szCs w:val="24"/>
+        </w:rPr>
+      </w:pPr>
+      <w:r>
+        <w:rPr>
+          <w:rtl w:val="0"/>
+        </w:rPr>
+      </w:r>
+    </w:p>
+    <w:p>
+      <w:pPr>
+        <w:rPr>
+          <w:rFonts w:ascii="Times New Roman" w:cs="Times New Roman" w:eastAsia="Times New Roman" w:hAnsi="Times New Roman"/>
+          <w:sz w:val="24"/>
+          <w:szCs w:val="24"/>
+        </w:rPr>
+      </w:pPr>
+      <w:r>
+        <w:rPr>
+          <w:rtl w:val="0"/>
+        </w:rPr>
+      </w:r>
+    </w:p>
+    <w:p>
+      <w:pPr>
+        <w:rPr>
+          <w:rFonts w:ascii="Times New Roman" w:cs="Times New Roman" w:eastAsia="Times New Roman" w:hAnsi="Times New Roman"/>
+          <w:sz w:val="24"/>
+          <w:szCs w:val="24"/>
+        </w:rPr>
+      </w:pPr>
+      <w:r>
+        <w:rPr>
+          <w:rtl w:val="0"/>
+        </w:rPr>
+      </w:r>
+    </w:p>
     <w:p>
       <w:pPr>
         <w:rPr>

</xml_diff>